<commit_message>
cambios en todos los modulos, para mejorar detalles y cumplir requisitos del trabajo.
</commit_message>
<xml_diff>
--- a/Estacion.h.docx
+++ b/Estacion.h.docx
@@ -440,16 +440,6 @@
           <w:rtl w:val="0"/>
         </w:rPr>
         <w:t xml:space="preserve">#endif</w:t>
-      </w:r>
-    </w:p>
-    <w:p>
-      <w:pPr>
-        <w:rPr/>
-      </w:pPr>
-      <w:r>
-        <w:rPr>
-          <w:rtl w:val="0"/>
-        </w:rPr>
       </w:r>
     </w:p>
     <w:p>

</xml_diff>